<commit_message>
reports for template tags and dynamize
</commit_message>
<xml_diff>
--- a/گزارش کار بکند.docx
+++ b/گزارش کار بکند.docx
@@ -225,7 +225,7 @@
       <w:pPr>
         <w:jc w:val="center"/>
         <w:rPr>
-          <w:rFonts w:cs="B Nazanin" w:hint="cs"/>
+          <w:rFonts w:cs="B Nazanin"/>
           <w:sz w:val="40"/>
           <w:szCs w:val="40"/>
           <w:rtl/>
@@ -596,7 +596,7 @@
       <w:pPr>
         <w:bidi/>
         <w:rPr>
-          <w:rFonts w:cs="B Nazanin" w:hint="cs"/>
+          <w:rFonts w:cs="B Nazanin"/>
           <w:sz w:val="30"/>
           <w:szCs w:val="30"/>
           <w:rtl/>
@@ -650,7 +650,7 @@
       <w:pPr>
         <w:bidi/>
         <w:rPr>
-          <w:rFonts w:cs="B Nazanin" w:hint="cs"/>
+          <w:rFonts w:cs="B Nazanin"/>
           <w:sz w:val="30"/>
           <w:szCs w:val="30"/>
           <w:rtl/>
@@ -710,7 +710,7 @@
       <w:pPr>
         <w:bidi/>
         <w:rPr>
-          <w:rFonts w:cs="B Nazanin" w:hint="cs"/>
+          <w:rFonts w:cs="B Nazanin"/>
           <w:sz w:val="30"/>
           <w:szCs w:val="30"/>
           <w:rtl/>
@@ -753,7 +753,7 @@
       <w:pPr>
         <w:bidi/>
         <w:rPr>
-          <w:rFonts w:cs="B Nazanin" w:hint="cs"/>
+          <w:rFonts w:cs="B Nazanin"/>
           <w:sz w:val="30"/>
           <w:szCs w:val="30"/>
           <w:rtl/>
@@ -1236,7 +1236,6 @@
         <w:spacing w:before="100" w:beforeAutospacing="1" w:after="100" w:afterAutospacing="1" w:line="240" w:lineRule="auto"/>
         <w:outlineLvl w:val="0"/>
         <w:rPr>
-          <w:rFonts w:hint="cs"/>
           <w:rtl/>
           <w:lang w:bidi="fa-IR"/>
         </w:rPr>
@@ -1363,7 +1362,7 @@
         <w:spacing w:before="100" w:beforeAutospacing="1" w:after="100" w:afterAutospacing="1" w:line="240" w:lineRule="auto"/>
         <w:outlineLvl w:val="0"/>
         <w:rPr>
-          <w:rFonts w:cs="B Nazanin" w:hint="cs"/>
+          <w:rFonts w:cs="B Nazanin"/>
           <w:rtl/>
           <w:lang w:bidi="fa-IR"/>
         </w:rPr>
@@ -1573,7 +1572,6 @@
       <w:pPr>
         <w:bidi/>
         <w:rPr>
-          <w:rFonts w:hint="cs"/>
           <w:rtl/>
           <w:lang w:bidi="fa-IR"/>
         </w:rPr>
@@ -1802,18 +1800,39 @@
       <w:pPr>
         <w:bidi/>
         <w:rPr>
+          <w:rtl/>
+          <w:lang w:bidi="fa-IR"/>
+        </w:rPr>
+      </w:pPr>
+      <w:r>
+        <w:rPr>
           <w:rFonts w:hint="cs"/>
           <w:rtl/>
           <w:lang w:bidi="fa-IR"/>
         </w:rPr>
-      </w:pPr>
+        <w:t xml:space="preserve">همانطور  که در تصویر شماره  3  وقتی کاربر با استفاده از جنگو یک </w:t>
+      </w:r>
       <w:r>
         <w:rPr>
           <w:rFonts w:hint="cs"/>
           <w:rtl/>
           <w:lang w:bidi="fa-IR"/>
         </w:rPr>
-        <w:t xml:space="preserve">همانطور  که در تصویر شماره  3  وقتی کاربر با استفاده از جنگو یک </w:t>
+        <w:t xml:space="preserve">آدرس را وارد می‌کتد و جنگو ابتدا این </w:t>
+      </w:r>
+      <w:proofErr w:type="spellStart"/>
+      <w:r>
+        <w:rPr>
+          <w:lang w:bidi="fa-IR"/>
+        </w:rPr>
+        <w:t>url</w:t>
+      </w:r>
+      <w:proofErr w:type="spellEnd"/>
+      <w:r>
+        <w:rPr>
+          <w:lang w:bidi="fa-IR"/>
+        </w:rPr>
+        <w:t xml:space="preserve"> </w:t>
       </w:r>
       <w:r>
         <w:rPr>
@@ -1821,11 +1840,245 @@
           <w:rtl/>
           <w:lang w:bidi="fa-IR"/>
         </w:rPr>
-        <w:t xml:space="preserve">آدرس را وارد می‌کتد و جنگو ابتدا این </w:t>
+        <w:t xml:space="preserve"> را  به</w:t>
+      </w:r>
+      <w:r>
+        <w:rPr>
+          <w:lang w:bidi="fa-IR"/>
+        </w:rPr>
+        <w:t xml:space="preserve"> </w:t>
+      </w:r>
+      <w:r>
+        <w:rPr>
+          <w:rFonts w:hint="cs"/>
+          <w:rtl/>
+          <w:lang w:bidi="fa-IR"/>
+        </w:rPr>
+        <w:t xml:space="preserve"> </w:t>
+      </w:r>
+      <w:r>
+        <w:rPr>
+          <w:lang w:bidi="fa-IR"/>
+        </w:rPr>
+        <w:t xml:space="preserve"> views</w:t>
+      </w:r>
+      <w:r>
+        <w:rPr>
+          <w:rFonts w:hint="cs"/>
+          <w:rtl/>
+          <w:lang w:bidi="fa-IR"/>
+        </w:rPr>
+        <w:t xml:space="preserve">ها ارسال می‌کند و بعد از آن را با </w:t>
+      </w:r>
+      <w:r>
+        <w:rPr>
+          <w:lang w:bidi="fa-IR"/>
+        </w:rPr>
+        <w:t>model</w:t>
+      </w:r>
+      <w:r>
+        <w:rPr>
+          <w:rFonts w:hint="cs"/>
+          <w:rtl/>
+          <w:lang w:bidi="fa-IR"/>
+        </w:rPr>
+        <w:t xml:space="preserve">ها (که در واقع دیتای مربوط به هر </w:t>
+      </w:r>
+      <w:r>
+        <w:rPr>
+          <w:lang w:bidi="fa-IR"/>
+        </w:rPr>
+        <w:t>request</w:t>
+      </w:r>
+      <w:r>
+        <w:rPr>
+          <w:rFonts w:hint="cs"/>
+          <w:rtl/>
+          <w:lang w:bidi="fa-IR"/>
+        </w:rPr>
+        <w:t xml:space="preserve"> است) و </w:t>
+      </w:r>
+      <w:r>
+        <w:rPr>
+          <w:lang w:bidi="fa-IR"/>
+        </w:rPr>
+        <w:t>template</w:t>
+      </w:r>
+      <w:r>
+        <w:rPr>
+          <w:rFonts w:hint="cs"/>
+          <w:rtl/>
+          <w:lang w:bidi="fa-IR"/>
+        </w:rPr>
+        <w:t>ها ترکیب میکند و به کاربر بر می‌گرداند</w:t>
+      </w:r>
+      <w:r>
+        <w:rPr>
+          <w:lang w:bidi="fa-IR"/>
+        </w:rPr>
+        <w:t xml:space="preserve">   </w:t>
+      </w:r>
+    </w:p>
+    <w:p>
+      <w:pPr>
+        <w:bidi/>
+        <w:rPr>
+          <w:rFonts w:cs="B Nazanin"/>
+          <w:sz w:val="40"/>
+          <w:szCs w:val="40"/>
+          <w:lang w:bidi="fa-IR"/>
+        </w:rPr>
+      </w:pPr>
+      <w:proofErr w:type="gramStart"/>
+      <w:r>
+        <w:rPr>
+          <w:rFonts w:cs="B Nazanin"/>
+          <w:sz w:val="40"/>
+          <w:szCs w:val="40"/>
+          <w:lang w:bidi="fa-IR"/>
+        </w:rPr>
+        <w:t>:</w:t>
+      </w:r>
+      <w:r>
+        <w:rPr>
+          <w:rFonts w:cs="B Nazanin"/>
+          <w:sz w:val="40"/>
+          <w:szCs w:val="40"/>
+          <w:lang w:bidi="fa-IR"/>
+        </w:rPr>
+        <w:t>URLs</w:t>
+      </w:r>
+      <w:proofErr w:type="gramEnd"/>
+    </w:p>
+    <w:p>
+      <w:pPr>
+        <w:bidi/>
+        <w:rPr>
+          <w:rFonts w:cs="B Nazanin"/>
+          <w:rtl/>
+          <w:lang w:bidi="fa-IR"/>
+        </w:rPr>
+      </w:pPr>
+      <w:r>
+        <w:rPr>
+          <w:rFonts w:cs="B Nazanin" w:hint="cs"/>
+          <w:rtl/>
+          <w:lang w:bidi="fa-IR"/>
+        </w:rPr>
+        <w:t xml:space="preserve">آدرس هایی هستند که به ازای هر کدام از آنها یک </w:t>
+      </w:r>
+      <w:r>
+        <w:rPr>
+          <w:rFonts w:cs="B Nazanin"/>
+          <w:lang w:bidi="fa-IR"/>
+        </w:rPr>
+        <w:t>view</w:t>
+      </w:r>
+      <w:r>
+        <w:rPr>
+          <w:rFonts w:cs="B Nazanin" w:hint="cs"/>
+          <w:rtl/>
+          <w:lang w:bidi="fa-IR"/>
+        </w:rPr>
+        <w:t xml:space="preserve"> وجود دارد که به ازای وارد کردن هر کدام از آنها یک </w:t>
+      </w:r>
+      <w:r>
+        <w:rPr>
+          <w:rFonts w:cs="B Nazanin"/>
+          <w:lang w:bidi="fa-IR"/>
+        </w:rPr>
+        <w:t>request</w:t>
+      </w:r>
+      <w:r>
+        <w:rPr>
+          <w:rFonts w:cs="B Nazanin" w:hint="cs"/>
+          <w:rtl/>
+          <w:lang w:bidi="fa-IR"/>
+        </w:rPr>
+        <w:t xml:space="preserve"> ساخته می‌شود و به سمت </w:t>
+      </w:r>
+      <w:r>
+        <w:rPr>
+          <w:rFonts w:cs="B Nazanin"/>
+          <w:lang w:bidi="fa-IR"/>
+        </w:rPr>
+        <w:t>view</w:t>
+      </w:r>
+      <w:r>
+        <w:rPr>
+          <w:rFonts w:cs="B Nazanin" w:hint="cs"/>
+          <w:rtl/>
+          <w:lang w:bidi="fa-IR"/>
+        </w:rPr>
+        <w:t xml:space="preserve"> می‌رود و بعد  از تولید </w:t>
+      </w:r>
+      <w:r>
+        <w:rPr>
+          <w:rFonts w:cs="B Nazanin"/>
+          <w:lang w:bidi="fa-IR"/>
+        </w:rPr>
+        <w:t>response</w:t>
+      </w:r>
+      <w:r>
+        <w:rPr>
+          <w:rFonts w:cs="B Nazanin" w:hint="cs"/>
+          <w:rtl/>
+          <w:lang w:bidi="fa-IR"/>
+        </w:rPr>
+        <w:t xml:space="preserve"> به کاربر  نمایش داده می‌شود</w:t>
+      </w:r>
+    </w:p>
+    <w:p>
+      <w:pPr>
+        <w:bidi/>
+        <w:rPr>
+          <w:rFonts w:cs="B Nazanin"/>
+          <w:rtl/>
+          <w:lang w:bidi="fa-IR"/>
+        </w:rPr>
+      </w:pPr>
+      <w:r>
+        <w:rPr>
+          <w:rFonts w:cs="B Nazanin" w:hint="cs"/>
+          <w:rtl/>
+          <w:lang w:bidi="fa-IR"/>
+        </w:rPr>
+        <w:t xml:space="preserve">به عنوان مثال به ازای وارد کردن آدرس سایت برای این پروژه در واقع </w:t>
+      </w:r>
+      <w:r>
+        <w:rPr>
+          <w:rFonts w:cs="B Nazanin"/>
+          <w:lang w:bidi="fa-IR"/>
+        </w:rPr>
+        <w:t>prefix</w:t>
+      </w:r>
+      <w:r>
+        <w:rPr>
+          <w:rFonts w:cs="B Nazanin" w:hint="cs"/>
+          <w:rtl/>
+          <w:lang w:bidi="fa-IR"/>
+        </w:rPr>
+        <w:t xml:space="preserve"> روت به ویو </w:t>
+      </w:r>
+      <w:r>
+        <w:rPr>
+          <w:rFonts w:cs="B Nazanin"/>
+          <w:lang w:bidi="fa-IR"/>
+        </w:rPr>
+        <w:t>landing</w:t>
+      </w:r>
+      <w:r>
+        <w:rPr>
+          <w:rFonts w:cs="B Nazanin" w:hint="cs"/>
+          <w:rtl/>
+          <w:lang w:bidi="fa-IR"/>
+        </w:rPr>
+        <w:t xml:space="preserve"> که صفحه اصلی سایت است که از آنجا می‌توان به ویوو های دیگر که پست ها و پست های ویدویی هستند رفت که این کار هم با </w:t>
       </w:r>
       <w:proofErr w:type="spellStart"/>
       <w:r>
         <w:rPr>
+          <w:rFonts w:cs="B Nazanin"/>
           <w:lang w:bidi="fa-IR"/>
         </w:rPr>
         <w:t>url</w:t>
@@ -1833,93 +2086,41 @@
       <w:proofErr w:type="spellEnd"/>
       <w:r>
         <w:rPr>
+          <w:rFonts w:cs="B Nazanin" w:hint="cs"/>
+          <w:rtl/>
+          <w:lang w:bidi="fa-IR"/>
+        </w:rPr>
+        <w:t>ها انجام می</w:t>
+      </w:r>
+      <w:r>
+        <w:rPr>
+          <w:rFonts w:cs="B Nazanin"/>
           <w:lang w:bidi="fa-IR"/>
         </w:rPr>
         <w:t xml:space="preserve"> </w:t>
       </w:r>
       <w:r>
         <w:rPr>
-          <w:rFonts w:hint="cs"/>
-          <w:rtl/>
-          <w:lang w:bidi="fa-IR"/>
-        </w:rPr>
-        <w:t xml:space="preserve"> را  به</w:t>
-      </w:r>
-      <w:r>
-        <w:rPr>
-          <w:lang w:bidi="fa-IR"/>
-        </w:rPr>
-        <w:t xml:space="preserve"> </w:t>
-      </w:r>
-      <w:r>
-        <w:rPr>
-          <w:rFonts w:hint="cs"/>
-          <w:rtl/>
-          <w:lang w:bidi="fa-IR"/>
-        </w:rPr>
-        <w:t xml:space="preserve"> </w:t>
-      </w:r>
-      <w:r>
-        <w:rPr>
-          <w:lang w:bidi="fa-IR"/>
-        </w:rPr>
-        <w:t xml:space="preserve"> views</w:t>
-      </w:r>
-      <w:r>
-        <w:rPr>
-          <w:rFonts w:hint="cs"/>
-          <w:rtl/>
-          <w:lang w:bidi="fa-IR"/>
-        </w:rPr>
-        <w:t xml:space="preserve">ها ارسال می‌کند و بعد از آن را با </w:t>
-      </w:r>
-      <w:r>
-        <w:rPr>
-          <w:lang w:bidi="fa-IR"/>
-        </w:rPr>
-        <w:t>model</w:t>
-      </w:r>
-      <w:r>
-        <w:rPr>
-          <w:rFonts w:hint="cs"/>
-          <w:rtl/>
-          <w:lang w:bidi="fa-IR"/>
-        </w:rPr>
-        <w:t xml:space="preserve">ها (که در واقع دیتای مربوط به هر </w:t>
-      </w:r>
-      <w:r>
-        <w:rPr>
-          <w:lang w:bidi="fa-IR"/>
-        </w:rPr>
-        <w:t>request</w:t>
-      </w:r>
-      <w:r>
-        <w:rPr>
-          <w:rFonts w:hint="cs"/>
-          <w:rtl/>
-          <w:lang w:bidi="fa-IR"/>
-        </w:rPr>
-        <w:t xml:space="preserve"> است) و </w:t>
-      </w:r>
-      <w:r>
-        <w:rPr>
-          <w:lang w:bidi="fa-IR"/>
-        </w:rPr>
-        <w:t>template</w:t>
-      </w:r>
-      <w:r>
-        <w:rPr>
-          <w:rFonts w:hint="cs"/>
-          <w:rtl/>
-          <w:lang w:bidi="fa-IR"/>
-        </w:rPr>
-        <w:t>ها ترکیب میکند و به کاربر بر می‌گرداند</w:t>
-      </w:r>
-      <w:r>
-        <w:rPr>
-          <w:lang w:bidi="fa-IR"/>
-        </w:rPr>
-        <w:t xml:space="preserve">   </w:t>
+          <w:rFonts w:cs="B Nazanin" w:hint="cs"/>
+          <w:rtl/>
+          <w:lang w:bidi="fa-IR"/>
+        </w:rPr>
+        <w:t xml:space="preserve">شود و روند توضیح داده شده برای صفحه </w:t>
+      </w:r>
+      <w:r>
+        <w:rPr>
+          <w:rFonts w:cs="B Nazanin"/>
+          <w:lang w:bidi="fa-IR"/>
+        </w:rPr>
+        <w:t xml:space="preserve">landing </w:t>
+      </w:r>
+      <w:r>
+        <w:rPr>
+          <w:rFonts w:cs="B Nazanin" w:hint="cs"/>
+          <w:rtl/>
+          <w:lang w:bidi="fa-IR"/>
+        </w:rPr>
+        <w:t xml:space="preserve"> برای صفحات دیگر هم اتفاق می‌افتد.</w:t>
       </w:r>
     </w:p>
     <w:p>
@@ -1949,7 +2150,7 @@
           <w:szCs w:val="40"/>
           <w:lang w:bidi="fa-IR"/>
         </w:rPr>
-        <w:t>URLs</w:t>
+        <w:t>VIEWs</w:t>
       </w:r>
       <w:proofErr w:type="gramEnd"/>
     </w:p>
@@ -1957,126 +2158,48 @@
       <w:pPr>
         <w:bidi/>
         <w:rPr>
-          <w:rFonts w:cs="B Nazanin" w:hint="cs"/>
-          <w:rtl/>
-          <w:lang w:bidi="fa-IR"/>
-        </w:rPr>
-      </w:pPr>
-      <w:r>
-        <w:rPr>
-          <w:rFonts w:cs="B Nazanin" w:hint="cs"/>
-          <w:rtl/>
-          <w:lang w:bidi="fa-IR"/>
-        </w:rPr>
-        <w:t xml:space="preserve">آدرس هایی هستند که به ازای هر کدام از آنها یک </w:t>
-      </w:r>
-      <w:r>
-        <w:rPr>
-          <w:rFonts w:cs="B Nazanin"/>
-          <w:lang w:bidi="fa-IR"/>
-        </w:rPr>
-        <w:t>view</w:t>
-      </w:r>
-      <w:r>
-        <w:rPr>
-          <w:rFonts w:cs="B Nazanin" w:hint="cs"/>
-          <w:rtl/>
-          <w:lang w:bidi="fa-IR"/>
-        </w:rPr>
-        <w:t xml:space="preserve"> وجود دارد که به ازای وارد کردن هر کدام از آنها یک </w:t>
-      </w:r>
-      <w:r>
-        <w:rPr>
-          <w:rFonts w:cs="B Nazanin"/>
-          <w:lang w:bidi="fa-IR"/>
-        </w:rPr>
-        <w:t>request</w:t>
-      </w:r>
-      <w:r>
-        <w:rPr>
-          <w:rFonts w:cs="B Nazanin" w:hint="cs"/>
-          <w:rtl/>
-          <w:lang w:bidi="fa-IR"/>
-        </w:rPr>
-        <w:t xml:space="preserve"> ساخته می‌شود و به سمت </w:t>
-      </w:r>
-      <w:r>
-        <w:rPr>
-          <w:rFonts w:cs="B Nazanin"/>
-          <w:lang w:bidi="fa-IR"/>
-        </w:rPr>
-        <w:t>view</w:t>
-      </w:r>
-      <w:r>
-        <w:rPr>
-          <w:rFonts w:cs="B Nazanin" w:hint="cs"/>
-          <w:rtl/>
-          <w:lang w:bidi="fa-IR"/>
-        </w:rPr>
-        <w:t xml:space="preserve"> می‌رود و بعد  از تولید </w:t>
-      </w:r>
-      <w:r>
-        <w:rPr>
-          <w:rFonts w:cs="B Nazanin"/>
-          <w:lang w:bidi="fa-IR"/>
-        </w:rPr>
-        <w:t>response</w:t>
-      </w:r>
-      <w:r>
-        <w:rPr>
-          <w:rFonts w:cs="B Nazanin" w:hint="cs"/>
-          <w:rtl/>
-          <w:lang w:bidi="fa-IR"/>
-        </w:rPr>
-        <w:t xml:space="preserve"> به کاربر  نمایش داده می‌شود</w:t>
-      </w:r>
-    </w:p>
-    <w:p>
-      <w:pPr>
-        <w:bidi/>
-        <w:rPr>
-          <w:rFonts w:cs="B Nazanin" w:hint="cs"/>
-          <w:rtl/>
-          <w:lang w:bidi="fa-IR"/>
-        </w:rPr>
-      </w:pPr>
-      <w:r>
-        <w:rPr>
-          <w:rFonts w:cs="B Nazanin" w:hint="cs"/>
-          <w:rtl/>
-          <w:lang w:bidi="fa-IR"/>
-        </w:rPr>
-        <w:t xml:space="preserve">به عنوان مثال به ازای وارد کردن آدرس سایت برای این پروژه در واقع </w:t>
-      </w:r>
-      <w:r>
-        <w:rPr>
-          <w:rFonts w:cs="B Nazanin"/>
-          <w:lang w:bidi="fa-IR"/>
-        </w:rPr>
-        <w:t>prefix</w:t>
-      </w:r>
-      <w:r>
-        <w:rPr>
-          <w:rFonts w:cs="B Nazanin" w:hint="cs"/>
-          <w:rtl/>
-          <w:lang w:bidi="fa-IR"/>
-        </w:rPr>
-        <w:t xml:space="preserve"> روت به ویو </w:t>
-      </w:r>
-      <w:r>
-        <w:rPr>
-          <w:rFonts w:cs="B Nazanin"/>
-          <w:lang w:bidi="fa-IR"/>
-        </w:rPr>
-        <w:t>landing</w:t>
-      </w:r>
-      <w:r>
-        <w:rPr>
-          <w:rFonts w:cs="B Nazanin" w:hint="cs"/>
-          <w:rtl/>
-          <w:lang w:bidi="fa-IR"/>
-        </w:rPr>
-        <w:t xml:space="preserve"> که صفحه اصلی سایت است که از آنجا می‌توان به ویوو های دیگر که پست ها و پست های ویدویی هستند رفت که این کار هم با </w:t>
+          <w:rFonts w:cs="B Nazanin"/>
+          <w:rtl/>
+          <w:lang w:bidi="fa-IR"/>
+        </w:rPr>
+      </w:pPr>
+      <w:r>
+        <w:rPr>
+          <w:rFonts w:cs="B Nazanin" w:hint="cs"/>
+          <w:rtl/>
+          <w:lang w:bidi="fa-IR"/>
+        </w:rPr>
+        <w:t xml:space="preserve">همانطور که پیش تر نیز توضیح داده شد، وظیفه این بخش ترکیب اطلاعاتی که با استفاده از </w:t>
+      </w:r>
+      <w:r>
+        <w:rPr>
+          <w:rFonts w:cs="B Nazanin"/>
+          <w:lang w:bidi="fa-IR"/>
+        </w:rPr>
+        <w:t>ORM</w:t>
+      </w:r>
+      <w:r>
+        <w:rPr>
+          <w:rFonts w:cs="B Nazanin" w:hint="cs"/>
+          <w:rtl/>
+          <w:lang w:bidi="fa-IR"/>
+        </w:rPr>
+        <w:t xml:space="preserve"> از دیتابیس دریافت کرده ایم و تمپیلت هاست ک بخشی از این کار نیز با </w:t>
+      </w:r>
+      <w:r>
+        <w:rPr>
+          <w:rFonts w:cs="B Nazanin"/>
+          <w:lang w:bidi="fa-IR"/>
+        </w:rPr>
+        <w:t>template engine</w:t>
+      </w:r>
+      <w:r>
+        <w:rPr>
+          <w:rFonts w:cs="B Nazanin" w:hint="cs"/>
+          <w:rtl/>
+          <w:lang w:bidi="fa-IR"/>
+        </w:rPr>
+        <w:t xml:space="preserve"> ها انجام می‌شود که از جمله آنها می‌توان به </w:t>
       </w:r>
       <w:proofErr w:type="spellStart"/>
       <w:r>
@@ -2084,7 +2207,7 @@
           <w:rFonts w:cs="B Nazanin"/>
           <w:lang w:bidi="fa-IR"/>
         </w:rPr>
-        <w:t>url</w:t>
+        <w:t>jinja</w:t>
       </w:r>
       <w:proofErr w:type="spellEnd"/>
       <w:r>
@@ -2093,116 +2216,37 @@
           <w:rtl/>
           <w:lang w:bidi="fa-IR"/>
         </w:rPr>
-        <w:t>ها انجام می</w:t>
-      </w:r>
-      <w:r>
-        <w:rPr>
-          <w:rFonts w:cs="B Nazanin"/>
-          <w:lang w:bidi="fa-IR"/>
-        </w:rPr>
-        <w:t xml:space="preserve"> </w:t>
-      </w:r>
-      <w:r>
-        <w:rPr>
-          <w:rFonts w:cs="B Nazanin" w:hint="cs"/>
-          <w:rtl/>
-          <w:lang w:bidi="fa-IR"/>
-        </w:rPr>
-        <w:t xml:space="preserve">شود و روند توضیح داده شده برای صفحه </w:t>
-      </w:r>
-      <w:r>
-        <w:rPr>
-          <w:rFonts w:cs="B Nazanin"/>
-          <w:lang w:bidi="fa-IR"/>
-        </w:rPr>
-        <w:t xml:space="preserve">landing </w:t>
-      </w:r>
-      <w:r>
-        <w:rPr>
-          <w:rFonts w:cs="B Nazanin" w:hint="cs"/>
-          <w:rtl/>
-          <w:lang w:bidi="fa-IR"/>
-        </w:rPr>
-        <w:t xml:space="preserve"> برای صفحات دیگر هم اتفاق می‌افتد.</w:t>
-      </w:r>
-    </w:p>
-    <w:p>
-      <w:pPr>
-        <w:bidi/>
-        <w:rPr>
-          <w:rFonts w:cs="B Nazanin"/>
-          <w:sz w:val="40"/>
-          <w:szCs w:val="40"/>
-          <w:lang w:bidi="fa-IR"/>
-        </w:rPr>
-      </w:pPr>
-      <w:proofErr w:type="gramStart"/>
-      <w:r>
-        <w:rPr>
-          <w:rFonts w:cs="B Nazanin"/>
-          <w:sz w:val="40"/>
-          <w:szCs w:val="40"/>
-          <w:lang w:bidi="fa-IR"/>
-        </w:rPr>
-        <w:t>:</w:t>
-      </w:r>
-      <w:r>
-        <w:rPr>
-          <w:rFonts w:cs="B Nazanin"/>
-          <w:sz w:val="40"/>
-          <w:szCs w:val="40"/>
-          <w:lang w:bidi="fa-IR"/>
-        </w:rPr>
-        <w:t>VIEWs</w:t>
-      </w:r>
-      <w:proofErr w:type="gramEnd"/>
-    </w:p>
-    <w:p>
-      <w:pPr>
-        <w:bidi/>
-        <w:rPr>
-          <w:rFonts w:cs="B Nazanin" w:hint="cs"/>
-          <w:rtl/>
-          <w:lang w:bidi="fa-IR"/>
-        </w:rPr>
-      </w:pPr>
-      <w:r>
-        <w:rPr>
-          <w:rFonts w:cs="B Nazanin" w:hint="cs"/>
-          <w:rtl/>
-          <w:lang w:bidi="fa-IR"/>
-        </w:rPr>
-        <w:t xml:space="preserve">همانطور که پیش تر نیز توضیح داده شد، وظیفه این بخش ترکیب اطلاعاتی که با استفاده از </w:t>
-      </w:r>
-      <w:r>
-        <w:rPr>
-          <w:rFonts w:cs="B Nazanin"/>
-          <w:lang w:bidi="fa-IR"/>
-        </w:rPr>
-        <w:t>ORM</w:t>
-      </w:r>
-      <w:r>
-        <w:rPr>
-          <w:rFonts w:cs="B Nazanin" w:hint="cs"/>
-          <w:rtl/>
-          <w:lang w:bidi="fa-IR"/>
-        </w:rPr>
-        <w:t xml:space="preserve"> از دیتابیس دریافت کرده ایم و تمپیلت هاست ک بخشی از این کار نیز با </w:t>
-      </w:r>
-      <w:r>
-        <w:rPr>
-          <w:rFonts w:cs="B Nazanin"/>
-          <w:lang w:bidi="fa-IR"/>
-        </w:rPr>
-        <w:t>template engine</w:t>
-      </w:r>
-      <w:r>
-        <w:rPr>
-          <w:rFonts w:cs="B Nazanin" w:hint="cs"/>
-          <w:rtl/>
-          <w:lang w:bidi="fa-IR"/>
-        </w:rPr>
-        <w:t xml:space="preserve"> ها انجام می‌شود که از جمله آنها می‌توان به </w:t>
+        <w:t xml:space="preserve"> و </w:t>
+      </w:r>
+      <w:r>
+        <w:rPr>
+          <w:rFonts w:cs="B Nazanin"/>
+          <w:lang w:bidi="fa-IR"/>
+        </w:rPr>
+        <w:t>jinja2</w:t>
+      </w:r>
+      <w:r>
+        <w:rPr>
+          <w:rFonts w:cs="B Nazanin" w:hint="cs"/>
+          <w:rtl/>
+          <w:lang w:bidi="fa-IR"/>
+        </w:rPr>
+        <w:t xml:space="preserve"> استفاده کرد که جنگو به صورت </w:t>
+      </w:r>
+      <w:r>
+        <w:rPr>
+          <w:rFonts w:cs="B Nazanin"/>
+          <w:lang w:bidi="fa-IR"/>
+        </w:rPr>
+        <w:t>default</w:t>
+      </w:r>
+      <w:r>
+        <w:rPr>
+          <w:rFonts w:cs="B Nazanin" w:hint="cs"/>
+          <w:rtl/>
+          <w:lang w:bidi="fa-IR"/>
+        </w:rPr>
+        <w:t xml:space="preserve"> از </w:t>
       </w:r>
       <w:proofErr w:type="spellStart"/>
       <w:r>
@@ -2219,37 +2263,22 @@
           <w:rtl/>
           <w:lang w:bidi="fa-IR"/>
         </w:rPr>
-        <w:t xml:space="preserve"> و </w:t>
-      </w:r>
-      <w:r>
-        <w:rPr>
-          <w:rFonts w:cs="B Nazanin"/>
-          <w:lang w:bidi="fa-IR"/>
-        </w:rPr>
-        <w:t>jinja2</w:t>
-      </w:r>
-      <w:r>
-        <w:rPr>
-          <w:rFonts w:cs="B Nazanin" w:hint="cs"/>
-          <w:rtl/>
-          <w:lang w:bidi="fa-IR"/>
-        </w:rPr>
-        <w:t xml:space="preserve"> استفاده کرد که جنگو به صورت </w:t>
-      </w:r>
-      <w:r>
-        <w:rPr>
-          <w:rFonts w:cs="B Nazanin"/>
-          <w:lang w:bidi="fa-IR"/>
-        </w:rPr>
-        <w:t>default</w:t>
-      </w:r>
-      <w:r>
-        <w:rPr>
-          <w:rFonts w:cs="B Nazanin" w:hint="cs"/>
-          <w:rtl/>
-          <w:lang w:bidi="fa-IR"/>
-        </w:rPr>
-        <w:t xml:space="preserve"> از </w:t>
+        <w:t xml:space="preserve"> استفاده می‌کند که از لحاظ شیوه نوشتار(</w:t>
+      </w:r>
+      <w:r>
+        <w:rPr>
+          <w:rFonts w:cs="B Nazanin"/>
+          <w:lang w:bidi="fa-IR"/>
+        </w:rPr>
+        <w:t>syntax</w:t>
+      </w:r>
+      <w:r>
+        <w:rPr>
+          <w:rFonts w:cs="B Nazanin" w:hint="cs"/>
+          <w:rtl/>
+          <w:lang w:bidi="fa-IR"/>
+        </w:rPr>
+        <w:t xml:space="preserve">) تفاوت هایی با </w:t>
       </w:r>
       <w:proofErr w:type="spellStart"/>
       <w:r>
@@ -2262,38 +2291,6 @@
       <w:proofErr w:type="spellEnd"/>
       <w:r>
         <w:rPr>
-          <w:rFonts w:cs="B Nazanin" w:hint="cs"/>
-          <w:rtl/>
-          <w:lang w:bidi="fa-IR"/>
-        </w:rPr>
-        <w:t xml:space="preserve"> استفاده می‌کند که از لحاظ شیوه نوشتار(</w:t>
-      </w:r>
-      <w:r>
-        <w:rPr>
-          <w:rFonts w:cs="B Nazanin"/>
-          <w:lang w:bidi="fa-IR"/>
-        </w:rPr>
-        <w:t>syntax</w:t>
-      </w:r>
-      <w:r>
-        <w:rPr>
-          <w:rFonts w:cs="B Nazanin" w:hint="cs"/>
-          <w:rtl/>
-          <w:lang w:bidi="fa-IR"/>
-        </w:rPr>
-        <w:t xml:space="preserve">) تفاوت هایی با </w:t>
-      </w:r>
-      <w:proofErr w:type="spellStart"/>
-      <w:r>
-        <w:rPr>
-          <w:rFonts w:cs="B Nazanin"/>
-          <w:lang w:bidi="fa-IR"/>
-        </w:rPr>
-        <w:t>jinja</w:t>
-      </w:r>
-      <w:proofErr w:type="spellEnd"/>
-      <w:r>
-        <w:rPr>
           <w:rFonts w:cs="B Nazanin"/>
           <w:lang w:bidi="fa-IR"/>
         </w:rPr>
@@ -2312,7 +2309,7 @@
       <w:pPr>
         <w:jc w:val="right"/>
         <w:rPr>
-          <w:rFonts w:cs="B Nazanin" w:hint="cs"/>
+          <w:rFonts w:cs="B Nazanin"/>
           <w:rtl/>
           <w:lang w:bidi="fa-IR"/>
         </w:rPr>
@@ -2408,7 +2405,7 @@
       <w:pPr>
         <w:bidi/>
         <w:rPr>
-          <w:rFonts w:cs="B Nazanin" w:hint="cs"/>
+          <w:rFonts w:cs="B Nazanin"/>
           <w:rtl/>
           <w:lang w:bidi="fa-IR"/>
         </w:rPr>
@@ -2504,7 +2501,7 @@
       <w:pPr>
         <w:bidi/>
         <w:rPr>
-          <w:rFonts w:cs="B Nazanin" w:hint="cs"/>
+          <w:rFonts w:cs="B Nazanin"/>
           <w:rtl/>
           <w:lang w:bidi="fa-IR"/>
         </w:rPr>
@@ -2583,7 +2580,7 @@
       <w:pPr>
         <w:bidi/>
         <w:rPr>
-          <w:rFonts w:cs="B Nazanin" w:hint="cs"/>
+          <w:rFonts w:cs="B Nazanin"/>
           <w:rtl/>
           <w:lang w:bidi="fa-IR"/>
         </w:rPr>
@@ -2696,7 +2693,7 @@
       <w:pPr>
         <w:bidi/>
         <w:rPr>
-          <w:rFonts w:cs="B Nazanin" w:hint="cs"/>
+          <w:rFonts w:cs="B Nazanin"/>
           <w:rtl/>
           <w:lang w:bidi="fa-IR"/>
         </w:rPr>
@@ -2755,7 +2752,7 @@
       <w:pPr>
         <w:bidi/>
         <w:rPr>
-          <w:rFonts w:cs="B Nazanin" w:hint="cs"/>
+          <w:rFonts w:cs="B Nazanin"/>
           <w:rtl/>
           <w:lang w:bidi="fa-IR"/>
         </w:rPr>
@@ -2798,7 +2795,7 @@
       <w:pPr>
         <w:bidi/>
         <w:rPr>
-          <w:rFonts w:cs="B Nazanin" w:hint="cs"/>
+          <w:rFonts w:cs="B Nazanin"/>
           <w:rtl/>
           <w:lang w:bidi="fa-IR"/>
         </w:rPr>
@@ -2842,7 +2839,7 @@
       <w:pPr>
         <w:bidi/>
         <w:rPr>
-          <w:rFonts w:cs="B Nazanin" w:hint="cs"/>
+          <w:rFonts w:cs="B Nazanin"/>
           <w:rtl/>
           <w:lang w:bidi="fa-IR"/>
         </w:rPr>
@@ -2954,11 +2951,542 @@
       <w:pPr>
         <w:bidi/>
         <w:rPr>
-          <w:rFonts w:cs="B Nazanin" w:hint="cs"/>
-          <w:rtl/>
-          <w:lang w:bidi="fa-IR"/>
-        </w:rPr>
-      </w:pPr>
+          <w:rFonts w:cs="B Nazanin"/>
+          <w:rtl/>
+          <w:lang w:bidi="fa-IR"/>
+        </w:rPr>
+      </w:pPr>
+    </w:p>
+    <w:p>
+      <w:pPr>
+        <w:bidi/>
+        <w:rPr>
+          <w:rFonts w:cs="B Nazanin"/>
+          <w:rtl/>
+          <w:lang w:bidi="fa-IR"/>
+        </w:rPr>
+      </w:pPr>
+    </w:p>
+    <w:p>
+      <w:pPr>
+        <w:bidi/>
+        <w:rPr>
+          <w:rFonts w:cs="B Nazanin"/>
+          <w:rtl/>
+          <w:lang w:bidi="fa-IR"/>
+        </w:rPr>
+      </w:pPr>
+    </w:p>
+    <w:p>
+      <w:pPr>
+        <w:bidi/>
+        <w:rPr>
+          <w:rFonts w:cs="B Nazanin"/>
+          <w:rtl/>
+          <w:lang w:bidi="fa-IR"/>
+        </w:rPr>
+      </w:pPr>
+    </w:p>
+    <w:p>
+      <w:pPr>
+        <w:bidi/>
+        <w:rPr>
+          <w:rFonts w:cstheme="minorHAnsi"/>
+          <w:sz w:val="40"/>
+          <w:szCs w:val="40"/>
+          <w:rtl/>
+          <w:lang w:bidi="fa-IR"/>
+        </w:rPr>
+      </w:pPr>
+      <w:r>
+        <w:rPr>
+          <w:rFonts w:cstheme="minorHAnsi"/>
+          <w:sz w:val="40"/>
+          <w:szCs w:val="40"/>
+          <w:lang w:bidi="fa-IR"/>
+        </w:rPr>
+        <w:t xml:space="preserve">Template </w:t>
+      </w:r>
+      <w:proofErr w:type="gramStart"/>
+      <w:r>
+        <w:rPr>
+          <w:rFonts w:cstheme="minorHAnsi"/>
+          <w:sz w:val="40"/>
+          <w:szCs w:val="40"/>
+          <w:lang w:bidi="fa-IR"/>
+        </w:rPr>
+        <w:t>Engines</w:t>
+      </w:r>
+      <w:r>
+        <w:rPr>
+          <w:rFonts w:cstheme="minorHAnsi" w:hint="cs"/>
+          <w:sz w:val="40"/>
+          <w:szCs w:val="40"/>
+          <w:rtl/>
+          <w:lang w:bidi="fa-IR"/>
+        </w:rPr>
+        <w:t xml:space="preserve"> :</w:t>
+      </w:r>
+      <w:proofErr w:type="gramEnd"/>
+    </w:p>
+    <w:p>
+      <w:pPr>
+        <w:bidi/>
+        <w:rPr>
+          <w:rFonts w:cs="B Nazanin" w:hint="cs"/>
+          <w:rtl/>
+          <w:lang w:bidi="fa-IR"/>
+        </w:rPr>
+      </w:pPr>
+      <w:r>
+        <w:rPr>
+          <w:rFonts w:cs="B Nazanin"/>
+          <w:lang w:bidi="fa-IR"/>
+        </w:rPr>
+        <w:t>Template engine</w:t>
+      </w:r>
+      <w:r>
+        <w:rPr>
+          <w:rFonts w:cs="B Nazanin" w:hint="cs"/>
+          <w:rtl/>
+          <w:lang w:bidi="fa-IR"/>
+        </w:rPr>
+        <w:t xml:space="preserve"> ها به منظور مدیریت و داینامیک سازی تمپلیت ها که فایل های </w:t>
+      </w:r>
+      <w:r>
+        <w:rPr>
+          <w:rFonts w:cs="B Nazanin"/>
+          <w:lang w:bidi="fa-IR"/>
+        </w:rPr>
+        <w:t>html</w:t>
+      </w:r>
+      <w:r>
+        <w:rPr>
+          <w:rFonts w:cs="B Nazanin" w:hint="cs"/>
+          <w:rtl/>
+          <w:lang w:bidi="fa-IR"/>
+        </w:rPr>
+        <w:t xml:space="preserve"> به کار می‌روند. به عنوان مثال هنگامی که با رفتن به صفحه پست ها آخرین پست ها  را می‌بنیم، نشان از </w:t>
+      </w:r>
+      <w:r>
+        <w:rPr>
+          <w:rFonts w:cs="B Nazanin" w:hint="cs"/>
+          <w:rtl/>
+          <w:lang w:bidi="fa-IR"/>
+        </w:rPr>
+        <w:t xml:space="preserve">داینامیک بودن صفحه است. برای توضیح اینکه داینامیک سازی دقیقا چگونه کار میکند ابتدا باید نگاه دیگری به مبحث </w:t>
+      </w:r>
+      <w:r>
+        <w:rPr>
+          <w:rFonts w:cs="B Nazanin"/>
+          <w:lang w:bidi="fa-IR"/>
+        </w:rPr>
+        <w:t>view</w:t>
+      </w:r>
+      <w:r>
+        <w:rPr>
+          <w:rFonts w:cs="B Nazanin" w:hint="cs"/>
+          <w:rtl/>
+          <w:lang w:bidi="fa-IR"/>
+        </w:rPr>
+        <w:t xml:space="preserve"> ها بیندازیم.</w:t>
+      </w:r>
+    </w:p>
+    <w:p>
+      <w:pPr>
+        <w:bidi/>
+        <w:rPr>
+          <w:rFonts w:cs="B Nazanin" w:hint="cs"/>
+          <w:rtl/>
+          <w:lang w:bidi="fa-IR"/>
+        </w:rPr>
+      </w:pPr>
+      <w:r>
+        <w:rPr>
+          <w:rFonts w:cs="B Nazanin" w:hint="cs"/>
+          <w:rtl/>
+          <w:lang w:bidi="fa-IR"/>
+        </w:rPr>
+        <w:t xml:space="preserve">همانطور که قبلا توضیح داده شد، هر </w:t>
+      </w:r>
+      <w:r>
+        <w:rPr>
+          <w:rFonts w:cs="B Nazanin"/>
+          <w:lang w:bidi="fa-IR"/>
+        </w:rPr>
+        <w:t>view</w:t>
+      </w:r>
+      <w:r>
+        <w:rPr>
+          <w:rFonts w:cs="B Nazanin" w:hint="cs"/>
+          <w:rtl/>
+          <w:lang w:bidi="fa-IR"/>
+        </w:rPr>
+        <w:t xml:space="preserve"> هنگامی که فراخوانی می‌شود ابتدا تمپلیت و دیتای مربوط به خود</w:t>
+      </w:r>
+      <w:r>
+        <w:rPr>
+          <w:rFonts w:cs="B Nazanin" w:hint="cs"/>
+          <w:rtl/>
+          <w:lang w:bidi="fa-IR"/>
+        </w:rPr>
+        <w:t>(</w:t>
+      </w:r>
+      <w:r>
+        <w:rPr>
+          <w:rFonts w:cs="B Nazanin" w:hint="cs"/>
+          <w:rtl/>
+          <w:lang w:bidi="fa-IR"/>
+        </w:rPr>
+        <w:t xml:space="preserve">که توسط مدل ها </w:t>
+      </w:r>
+      <w:r>
+        <w:rPr>
+          <w:rFonts w:cs="B Nazanin" w:hint="cs"/>
+          <w:rtl/>
+          <w:lang w:bidi="fa-IR"/>
+        </w:rPr>
+        <w:t xml:space="preserve">انجام می‌شود) را توسط الگویی که برنامه‌نویس به آنها داده است با هم ترکیب می‌کند و بعد به صورت </w:t>
+      </w:r>
+      <w:r>
+        <w:rPr>
+          <w:rFonts w:cs="B Nazanin"/>
+          <w:lang w:bidi="fa-IR"/>
+        </w:rPr>
+        <w:t>response</w:t>
+      </w:r>
+      <w:r>
+        <w:rPr>
+          <w:rFonts w:cs="B Nazanin" w:hint="cs"/>
+          <w:rtl/>
+          <w:lang w:bidi="fa-IR"/>
+        </w:rPr>
+        <w:t xml:space="preserve"> به کاربر بازمی‌گرداند.</w:t>
+      </w:r>
+    </w:p>
+    <w:p>
+      <w:pPr>
+        <w:bidi/>
+        <w:rPr>
+          <w:rFonts w:cs="B Nazanin" w:hint="cs"/>
+          <w:rtl/>
+          <w:lang w:bidi="fa-IR"/>
+        </w:rPr>
+      </w:pPr>
+      <w:r>
+        <w:rPr>
+          <w:rFonts w:cs="B Nazanin" w:hint="cs"/>
+          <w:rtl/>
+          <w:lang w:bidi="fa-IR"/>
+        </w:rPr>
+        <w:t xml:space="preserve">برای مثال در صفحه پست های این پروژه، ابتدا هنگامی که بر روی دسته بندی مربوطه کلیک می‌کنیم، دیتای مربوط به هر دسته بندی فراخوانی می‌شود و سپس به نمپیلیت ارسال و با حلقه </w:t>
+      </w:r>
+      <w:r>
+        <w:rPr>
+          <w:rFonts w:cs="B Nazanin"/>
+          <w:lang w:bidi="fa-IR"/>
+        </w:rPr>
+        <w:t>for</w:t>
+      </w:r>
+      <w:r>
+        <w:rPr>
+          <w:rFonts w:cs="B Nazanin" w:hint="cs"/>
+          <w:rtl/>
+          <w:lang w:bidi="fa-IR"/>
+        </w:rPr>
+        <w:t xml:space="preserve"> </w:t>
+      </w:r>
+      <w:r>
+        <w:rPr>
+          <w:rFonts w:cs="B Nazanin" w:hint="cs"/>
+          <w:rtl/>
+          <w:lang w:bidi="fa-IR"/>
+        </w:rPr>
+        <w:t>مربوط به جینجا، دیتای مورد نظر رندر شده و به در نهایت به کاربر نشان داده میشود.</w:t>
+      </w:r>
+    </w:p>
+    <w:p>
+      <w:pPr>
+        <w:bidi/>
+        <w:rPr>
+          <w:rFonts w:cs="B Nazanin" w:hint="cs"/>
+          <w:rtl/>
+          <w:lang w:bidi="fa-IR"/>
+        </w:rPr>
+      </w:pPr>
+      <w:r>
+        <w:rPr>
+          <w:rFonts w:cs="B Nazanin" w:hint="cs"/>
+          <w:rtl/>
+          <w:lang w:bidi="fa-IR"/>
+        </w:rPr>
+        <w:t xml:space="preserve">به طور کلی ما </w:t>
+      </w:r>
+      <w:r>
+        <w:rPr>
+          <w:rFonts w:cs="B Nazanin"/>
+          <w:lang w:bidi="fa-IR"/>
+        </w:rPr>
+        <w:t>template engine</w:t>
+      </w:r>
+      <w:r>
+        <w:rPr>
+          <w:rFonts w:cs="B Nazanin" w:hint="cs"/>
+          <w:rtl/>
+          <w:lang w:bidi="fa-IR"/>
+        </w:rPr>
+        <w:t xml:space="preserve"> داریم که جینجا و جینجا2 هستند که تفاوت </w:t>
+      </w:r>
+      <w:r>
+        <w:rPr>
+          <w:rFonts w:cs="B Nazanin"/>
+          <w:lang w:bidi="fa-IR"/>
+        </w:rPr>
+        <w:t>syntax</w:t>
+      </w:r>
+      <w:r>
+        <w:rPr>
+          <w:rFonts w:cs="B Nazanin" w:hint="cs"/>
+          <w:rtl/>
+          <w:lang w:bidi="fa-IR"/>
+        </w:rPr>
+        <w:t xml:space="preserve"> کمی دارند، و جنگو به صورت </w:t>
+      </w:r>
+      <w:r>
+        <w:rPr>
+          <w:rFonts w:cs="B Nazanin"/>
+          <w:lang w:bidi="fa-IR"/>
+        </w:rPr>
+        <w:t>default</w:t>
+      </w:r>
+      <w:r>
+        <w:rPr>
+          <w:rFonts w:cs="B Nazanin" w:hint="cs"/>
+          <w:rtl/>
+          <w:lang w:bidi="fa-IR"/>
+        </w:rPr>
+        <w:t xml:space="preserve"> از جینجا استفاده می‌کند که میتوان با مراجعه به فایل </w:t>
+      </w:r>
+      <w:r>
+        <w:rPr>
+          <w:rFonts w:cs="B Nazanin"/>
+          <w:lang w:bidi="fa-IR"/>
+        </w:rPr>
+        <w:t>settings</w:t>
+      </w:r>
+      <w:r>
+        <w:rPr>
+          <w:rFonts w:cs="B Nazanin" w:hint="cs"/>
+          <w:rtl/>
+          <w:lang w:bidi="fa-IR"/>
+        </w:rPr>
+        <w:t xml:space="preserve"> پروژه آن را تغییر داد.</w:t>
+      </w:r>
+    </w:p>
+    <w:p>
+      <w:pPr>
+        <w:bidi/>
+        <w:rPr>
+          <w:rFonts w:cs="B Nazanin"/>
+          <w:rtl/>
+          <w:lang w:bidi="fa-IR"/>
+        </w:rPr>
+      </w:pPr>
+      <w:r>
+        <w:rPr>
+          <w:rFonts w:cs="B Nazanin" w:hint="cs"/>
+          <w:rtl/>
+          <w:lang w:bidi="fa-IR"/>
+        </w:rPr>
+        <w:t>تعدادی از دستورات در جینجا عبارتند:</w:t>
+      </w:r>
+    </w:p>
+    <w:p>
+      <w:pPr>
+        <w:bidi/>
+        <w:rPr>
+          <w:rFonts w:cs="B Nazanin"/>
+          <w:lang w:bidi="fa-IR"/>
+        </w:rPr>
+      </w:pPr>
+      <w:r>
+        <w:rPr>
+          <w:rFonts w:cs="B Nazanin" w:hint="cs"/>
+          <w:rtl/>
+          <w:lang w:bidi="fa-IR"/>
+        </w:rPr>
+        <w:t xml:space="preserve">حلفه </w:t>
+      </w:r>
+      <w:r>
+        <w:rPr>
+          <w:rFonts w:cs="B Nazanin"/>
+          <w:lang w:bidi="fa-IR"/>
+        </w:rPr>
+        <w:t>for</w:t>
+      </w:r>
+    </w:p>
+    <w:p>
+      <w:pPr>
+        <w:bidi/>
+        <w:rPr>
+          <w:rFonts w:cs="B Nazanin"/>
+          <w:rtl/>
+          <w:lang w:bidi="fa-IR"/>
+        </w:rPr>
+      </w:pPr>
+      <w:r>
+        <w:rPr>
+          <w:rFonts w:cs="B Nazanin" w:hint="cs"/>
+          <w:rtl/>
+          <w:lang w:bidi="fa-IR"/>
+        </w:rPr>
+        <w:t xml:space="preserve">ساختار شرطی </w:t>
+      </w:r>
+      <w:r>
+        <w:rPr>
+          <w:rFonts w:cs="B Nazanin"/>
+          <w:lang w:bidi="fa-IR"/>
+        </w:rPr>
+        <w:t>if</w:t>
+      </w:r>
+    </w:p>
+    <w:p>
+      <w:pPr>
+        <w:bidi/>
+        <w:rPr>
+          <w:rFonts w:cs="B Nazanin"/>
+          <w:lang w:bidi="fa-IR"/>
+        </w:rPr>
+      </w:pPr>
+      <w:r>
+        <w:rPr>
+          <w:rFonts w:cs="B Nazanin" w:hint="cs"/>
+          <w:rtl/>
+          <w:lang w:bidi="fa-IR"/>
+        </w:rPr>
+        <w:t xml:space="preserve">تگ </w:t>
+      </w:r>
+      <w:r>
+        <w:rPr>
+          <w:rFonts w:cs="B Nazanin"/>
+          <w:lang w:bidi="fa-IR"/>
+        </w:rPr>
+        <w:t xml:space="preserve"> load static</w:t>
+      </w:r>
+    </w:p>
+    <w:p>
+      <w:pPr>
+        <w:bidi/>
+        <w:rPr>
+          <w:rFonts w:cs="B Nazanin" w:hint="cs"/>
+          <w:rtl/>
+          <w:lang w:bidi="fa-IR"/>
+        </w:rPr>
+      </w:pPr>
+      <w:r>
+        <w:rPr>
+          <w:rFonts w:cs="B Nazanin" w:hint="cs"/>
+          <w:rtl/>
+          <w:lang w:bidi="fa-IR"/>
+        </w:rPr>
+        <w:t xml:space="preserve">نگ استاتیک </w:t>
+      </w:r>
+    </w:p>
+    <w:p>
+      <w:pPr>
+        <w:bidi/>
+        <w:rPr>
+          <w:rFonts w:cs="B Nazanin" w:hint="cs"/>
+          <w:rtl/>
+          <w:lang w:bidi="fa-IR"/>
+        </w:rPr>
+      </w:pPr>
+      <w:r>
+        <w:rPr>
+          <w:rFonts w:cs="B Nazanin" w:hint="cs"/>
+          <w:rtl/>
+          <w:lang w:bidi="fa-IR"/>
+        </w:rPr>
+        <w:t>و...</w:t>
+      </w:r>
+    </w:p>
+    <w:p>
+      <w:pPr>
+        <w:bidi/>
+        <w:rPr>
+          <w:rFonts w:cs="B Nazanin" w:hint="cs"/>
+          <w:rtl/>
+          <w:lang w:bidi="fa-IR"/>
+        </w:rPr>
+      </w:pPr>
+      <w:r>
+        <w:rPr>
+          <w:rFonts w:cs="B Nazanin" w:hint="cs"/>
+          <w:rtl/>
+          <w:lang w:bidi="fa-IR"/>
+        </w:rPr>
+        <w:t xml:space="preserve">که به کاربرد </w:t>
+      </w:r>
+      <w:r>
+        <w:rPr>
+          <w:rFonts w:cs="B Nazanin"/>
+          <w:lang w:bidi="fa-IR"/>
+        </w:rPr>
+        <w:t>for</w:t>
+      </w:r>
+      <w:r>
+        <w:rPr>
+          <w:rFonts w:cs="B Nazanin" w:hint="cs"/>
+          <w:rtl/>
+          <w:lang w:bidi="fa-IR"/>
+        </w:rPr>
+        <w:t xml:space="preserve"> و </w:t>
+      </w:r>
+      <w:r>
+        <w:rPr>
+          <w:rFonts w:cs="B Nazanin"/>
+          <w:lang w:bidi="fa-IR"/>
+        </w:rPr>
+        <w:t>if</w:t>
+      </w:r>
+      <w:r>
+        <w:rPr>
+          <w:rFonts w:cs="B Nazanin" w:hint="cs"/>
+          <w:rtl/>
+          <w:lang w:bidi="fa-IR"/>
+        </w:rPr>
+        <w:t xml:space="preserve"> قبلا اشاره شده اما برای توضیح </w:t>
+      </w:r>
+      <w:r>
+        <w:rPr>
+          <w:rFonts w:cs="B Nazanin"/>
+          <w:lang w:bidi="fa-IR"/>
+        </w:rPr>
+        <w:t>static tags</w:t>
+      </w:r>
+      <w:r>
+        <w:rPr>
+          <w:rFonts w:cs="B Nazanin" w:hint="cs"/>
+          <w:rtl/>
+          <w:lang w:bidi="fa-IR"/>
+        </w:rPr>
+        <w:t xml:space="preserve"> می‌بایست به کمک به استفاده راحت تر از فایل های استاتیک پروژه اشاره کرد. و تگ </w:t>
+      </w:r>
+      <w:r>
+        <w:rPr>
+          <w:rFonts w:cs="B Nazanin"/>
+          <w:lang w:bidi="fa-IR"/>
+        </w:rPr>
+        <w:t>load static</w:t>
+      </w:r>
+      <w:r>
+        <w:rPr>
+          <w:rFonts w:cs="B Nazanin" w:hint="cs"/>
+          <w:rtl/>
+          <w:lang w:bidi="fa-IR"/>
+        </w:rPr>
+        <w:t xml:space="preserve"> به منظور فعال کردن و صدور دسترسی برای استفاده از نگ های استاتیک به کار می‌رود.</w:t>
+      </w:r>
       <w:bookmarkStart w:id="0" w:name="_GoBack"/>
       <w:bookmarkEnd w:id="0"/>
     </w:p>
@@ -3030,7 +3558,6 @@
       <w:pPr>
         <w:pStyle w:val="FootnoteText"/>
         <w:rPr>
-          <w:rFonts w:hint="cs"/>
           <w:rtl/>
           <w:lang w:bidi="fa-IR"/>
         </w:rPr>
@@ -4100,7 +4627,7 @@
 </file>
 
 <file path=customXml/itemProps1.xml><?xml version="1.0" encoding="utf-8"?>
-<ds:datastoreItem xmlns:ds="http://schemas.openxmlformats.org/officeDocument/2006/customXml" ds:itemID="{A174DDE0-2DD9-4718-864D-0A5FF71F1215}">
+<ds:datastoreItem xmlns:ds="http://schemas.openxmlformats.org/officeDocument/2006/customXml" ds:itemID="{EB034260-FADB-4CD7-92CA-EB1C5AD5FA41}">
   <ds:schemaRefs>
     <ds:schemaRef ds:uri="http://schemas.openxmlformats.org/officeDocument/2006/bibliography"/>
   </ds:schemaRefs>

</xml_diff>